<commit_message>
Updated Summary / Doc
</commit_message>
<xml_diff>
--- a/Written Portion/Summary.docx
+++ b/Written Portion/Summary.docx
@@ -17,18 +17,8 @@
           <w:sz w:val="24"/>
           <w:szCs w:val="24"/>
         </w:rPr>
-        <w:t xml:space="preserve">Professor </w:t>
-      </w:r>
-      <w:proofErr w:type="spellStart"/>
-      <w:r>
-        <w:rPr>
-          <w:rFonts w:ascii="Times New Roman" w:hAnsi="Times New Roman" w:cs="Times New Roman"/>
-          <w:sz w:val="24"/>
-          <w:szCs w:val="24"/>
-        </w:rPr>
-        <w:t>Heckathorn</w:t>
-      </w:r>
-      <w:proofErr w:type="spellEnd"/>
+        <w:t>Professor Heckathorn</w:t>
+      </w:r>
     </w:p>
     <w:p>
       <w:pPr>
@@ -82,7 +72,7 @@
           <w:sz w:val="24"/>
           <w:szCs w:val="24"/>
         </w:rPr>
-        <w:t>Development Analysis</w:t>
+        <w:t>Mini Security Alarm Analysis</w:t>
       </w:r>
     </w:p>
     <w:p>
@@ -144,33 +134,55 @@
           <w:sz w:val="24"/>
           <w:szCs w:val="24"/>
         </w:rPr>
-        <w:t xml:space="preserve">we would construct started with research of different types of projects one can make using hardware such as the Raspberry Pi or Arduino. After finding various articles online about numerous hardware projects, we discovered that the projects including cameras were intriguing, as the project’s usage of the camera for security functions was seen as a very useful and productive system in the real world. After delving further security-oriented projects, we then found the usage of sensors with the Raspberry Pi interesting enough that we would like to explore and learn their usage in hardware development. This was ultimately a big reason for our </w:t>
-      </w:r>
-      <w:proofErr w:type="gramStart"/>
-      <w:r>
-        <w:rPr>
-          <w:rFonts w:ascii="Times New Roman" w:hAnsi="Times New Roman" w:cs="Times New Roman"/>
-          <w:sz w:val="24"/>
-          <w:szCs w:val="24"/>
-        </w:rPr>
-        <w:t>projects</w:t>
-      </w:r>
-      <w:proofErr w:type="gramEnd"/>
-      <w:r>
-        <w:rPr>
-          <w:rFonts w:ascii="Times New Roman" w:hAnsi="Times New Roman" w:cs="Times New Roman"/>
-          <w:sz w:val="24"/>
-          <w:szCs w:val="24"/>
-        </w:rPr>
-        <w:t xml:space="preserve"> </w:t>
-      </w:r>
-      <w:r>
-        <w:rPr>
-          <w:rFonts w:ascii="Times New Roman" w:hAnsi="Times New Roman" w:cs="Times New Roman"/>
-          <w:sz w:val="24"/>
-          <w:szCs w:val="24"/>
-        </w:rPr>
-        <w:t xml:space="preserve">emphasis on tinkering with sensors… </w:t>
+        <w:t xml:space="preserve">we would construct started with research of different types of projects one can make using hardware such as the Raspberry Pi or Arduino. After finding various articles online about numerous hardware projects, we discovered that the projects including cameras were intriguing, as the project’s usage of the camera for security functions was seen as a very useful and productive system in the real world. After delving further security-oriented projects, we then found the usage of sensors with the Raspberry Pi interesting enough that we would like to explore and learn their usage in hardware development. This was ultimately a big reason for our projects </w:t>
+      </w:r>
+      <w:r>
+        <w:rPr>
+          <w:rFonts w:ascii="Times New Roman" w:hAnsi="Times New Roman" w:cs="Times New Roman"/>
+          <w:sz w:val="24"/>
+          <w:szCs w:val="24"/>
+        </w:rPr>
+        <w:t>emphasis on tinkering with sensor</w:t>
+      </w:r>
+      <w:r>
+        <w:rPr>
+          <w:rFonts w:ascii="Times New Roman" w:hAnsi="Times New Roman" w:cs="Times New Roman"/>
+          <w:sz w:val="24"/>
+          <w:szCs w:val="24"/>
+        </w:rPr>
+        <w:t>s.</w:t>
+      </w:r>
+      <w:r>
+        <w:rPr>
+          <w:rFonts w:ascii="Times New Roman" w:hAnsi="Times New Roman" w:cs="Times New Roman"/>
+          <w:sz w:val="24"/>
+          <w:szCs w:val="24"/>
+        </w:rPr>
+        <w:t xml:space="preserve"> We thought making an alarm system would be an interesting and completable enough project, and a fun way to implement sensors. </w:t>
+      </w:r>
+      <w:r>
+        <w:rPr>
+          <w:rFonts w:ascii="Times New Roman" w:hAnsi="Times New Roman" w:cs="Times New Roman"/>
+          <w:sz w:val="24"/>
+          <w:szCs w:val="24"/>
+        </w:rPr>
+        <w:t xml:space="preserve">Our final version of our project </w:t>
+      </w:r>
+      <w:r>
+        <w:rPr>
+          <w:rFonts w:ascii="Times New Roman" w:hAnsi="Times New Roman" w:cs="Times New Roman"/>
+          <w:sz w:val="24"/>
+          <w:szCs w:val="24"/>
+        </w:rPr>
+        <w:t>would detect motion and sound an alarm</w:t>
+      </w:r>
+      <w:r>
+        <w:rPr>
+          <w:rFonts w:ascii="Times New Roman" w:hAnsi="Times New Roman" w:cs="Times New Roman"/>
+          <w:sz w:val="24"/>
+          <w:szCs w:val="24"/>
+        </w:rPr>
+        <w:t>, using PIR sensors and a Piezo buzzer.</w:t>
       </w:r>
     </w:p>
     <w:p>
@@ -189,7 +201,152 @@
           <w:szCs w:val="24"/>
         </w:rPr>
         <w:tab/>
-        <w:t>After mutually understanding the functions and purposes of our project, we then began on its construction; This began with us researching which parts we would need to complete our desirable functions, along with ensuring compatibility amongst all the parts…</w:t>
+        <w:t>After mutually understanding the functions and purposes of our project, we then began on its construction; This began with us researching which parts we would need to complete our desirable functions, along with ensuring compatibility amongst all the parts</w:t>
+      </w:r>
+      <w:r>
+        <w:rPr>
+          <w:rFonts w:ascii="Times New Roman" w:hAnsi="Times New Roman" w:cs="Times New Roman"/>
+          <w:sz w:val="24"/>
+          <w:szCs w:val="24"/>
+        </w:rPr>
+        <w:t xml:space="preserve">. We began with purchasing the most crucial part of the project, the </w:t>
+      </w:r>
+      <w:r>
+        <w:rPr>
+          <w:rFonts w:ascii="Times New Roman" w:hAnsi="Times New Roman" w:cs="Times New Roman"/>
+          <w:sz w:val="24"/>
+          <w:szCs w:val="24"/>
+        </w:rPr>
+        <w:t xml:space="preserve">computer board. Initially, we had planned to buy a Raspberry Pi board, but soon began searching elsewhere after learning of the high prices of </w:t>
+      </w:r>
+      <w:r>
+        <w:rPr>
+          <w:rFonts w:ascii="Times New Roman" w:hAnsi="Times New Roman" w:cs="Times New Roman"/>
+          <w:sz w:val="24"/>
+          <w:szCs w:val="24"/>
+        </w:rPr>
+        <w:lastRenderedPageBreak/>
+        <w:t xml:space="preserve">Raspberry Pi boards. We soon found a cheaper alternative with sufficient specs to satisfy our projects needs and functions. </w:t>
+      </w:r>
+      <w:r>
+        <w:rPr>
+          <w:rFonts w:ascii="Times New Roman" w:hAnsi="Times New Roman" w:cs="Times New Roman"/>
+          <w:sz w:val="24"/>
+          <w:szCs w:val="24"/>
+        </w:rPr>
+        <w:t xml:space="preserve">The name of this alternative is called </w:t>
+      </w:r>
+      <w:r>
+        <w:rPr>
+          <w:rFonts w:ascii="Times New Roman" w:hAnsi="Times New Roman" w:cs="Times New Roman"/>
+          <w:sz w:val="24"/>
+          <w:szCs w:val="24"/>
+        </w:rPr>
+        <w:t>AML-S905X-CC (Le Potato)</w:t>
+      </w:r>
+      <w:r>
+        <w:rPr>
+          <w:rFonts w:ascii="Times New Roman" w:hAnsi="Times New Roman" w:cs="Times New Roman"/>
+          <w:sz w:val="24"/>
+          <w:szCs w:val="24"/>
+        </w:rPr>
+        <w:t xml:space="preserve">, which we were able to purchase on Amazon. </w:t>
+      </w:r>
+      <w:r>
+        <w:rPr>
+          <w:rFonts w:ascii="Times New Roman" w:hAnsi="Times New Roman" w:cs="Times New Roman"/>
+          <w:sz w:val="24"/>
+          <w:szCs w:val="24"/>
+        </w:rPr>
+        <w:t xml:space="preserve">In order to complete the detection portion of our system, we would have to incorporate sensors to our build. After researching various sensors, we ultimately decided to use </w:t>
+      </w:r>
+      <w:r>
+        <w:rPr>
+          <w:rFonts w:ascii="Times New Roman" w:hAnsi="Times New Roman" w:cs="Times New Roman"/>
+          <w:sz w:val="24"/>
+          <w:szCs w:val="24"/>
+        </w:rPr>
+        <w:t xml:space="preserve">a </w:t>
+      </w:r>
+      <w:r>
+        <w:rPr>
+          <w:rFonts w:ascii="Times New Roman" w:hAnsi="Times New Roman" w:cs="Times New Roman"/>
+          <w:sz w:val="24"/>
+          <w:szCs w:val="24"/>
+        </w:rPr>
+        <w:t xml:space="preserve">passive infrared sensor (PID sensor). PIR sensors measure infrared light radiating from objects in its field of view. </w:t>
+      </w:r>
+      <w:r>
+        <w:rPr>
+          <w:rFonts w:ascii="Times New Roman" w:hAnsi="Times New Roman" w:cs="Times New Roman"/>
+          <w:sz w:val="24"/>
+          <w:szCs w:val="24"/>
+        </w:rPr>
+        <w:t xml:space="preserve">To show the output of the PIR sensor, we decided to use a speaker to indicate motion from the PIR sensor. We used a piezoelectric speaker or a piezo speaker, </w:t>
+      </w:r>
+      <w:r>
+        <w:rPr>
+          <w:rFonts w:ascii="Times New Roman" w:hAnsi="Times New Roman" w:cs="Times New Roman"/>
+          <w:sz w:val="24"/>
+          <w:szCs w:val="24"/>
+        </w:rPr>
+        <w:t xml:space="preserve">which would provide sufficient sound feedback for our system. </w:t>
+      </w:r>
+      <w:r>
+        <w:rPr>
+          <w:rFonts w:ascii="Times New Roman" w:hAnsi="Times New Roman" w:cs="Times New Roman"/>
+          <w:sz w:val="24"/>
+          <w:szCs w:val="24"/>
+        </w:rPr>
+        <w:t>Both the PIR sensor and piezo speaker were purchased on Amazon.</w:t>
+      </w:r>
+      <w:r>
+        <w:rPr>
+          <w:rFonts w:ascii="Times New Roman" w:hAnsi="Times New Roman" w:cs="Times New Roman"/>
+          <w:sz w:val="24"/>
+          <w:szCs w:val="24"/>
+        </w:rPr>
+        <w:t xml:space="preserve"> </w:t>
+      </w:r>
+      <w:r>
+        <w:rPr>
+          <w:rFonts w:ascii="Times New Roman" w:hAnsi="Times New Roman" w:cs="Times New Roman"/>
+          <w:sz w:val="24"/>
+          <w:szCs w:val="24"/>
+        </w:rPr>
+        <w:t xml:space="preserve">We also opted into using a breadboard, </w:t>
+      </w:r>
+      <w:r>
+        <w:rPr>
+          <w:rFonts w:ascii="Times New Roman" w:hAnsi="Times New Roman" w:cs="Times New Roman"/>
+          <w:sz w:val="24"/>
+          <w:szCs w:val="24"/>
+        </w:rPr>
+        <w:t xml:space="preserve">to allow for work on the pins to be more secure, easier, and </w:t>
+      </w:r>
+      <w:r>
+        <w:rPr>
+          <w:rFonts w:ascii="Times New Roman" w:hAnsi="Times New Roman" w:cs="Times New Roman"/>
+          <w:sz w:val="24"/>
+          <w:szCs w:val="24"/>
+        </w:rPr>
+        <w:t xml:space="preserve">efficient. A 100-ohm resistor </w:t>
+      </w:r>
+      <w:r>
+        <w:rPr>
+          <w:rFonts w:ascii="Times New Roman" w:hAnsi="Times New Roman" w:cs="Times New Roman"/>
+          <w:sz w:val="24"/>
+          <w:szCs w:val="24"/>
+        </w:rPr>
+        <w:t>was also used to limit the power to the PIR sensor.</w:t>
+      </w:r>
+      <w:r>
+        <w:rPr>
+          <w:rFonts w:ascii="Times New Roman" w:hAnsi="Times New Roman" w:cs="Times New Roman"/>
+          <w:sz w:val="24"/>
+          <w:szCs w:val="24"/>
+        </w:rPr>
+        <w:t xml:space="preserve"> </w:t>
       </w:r>
     </w:p>
     <w:p>
@@ -227,12 +384,110 @@
           <w:szCs w:val="24"/>
         </w:rPr>
         <w:tab/>
-        <w:t>Like the development of many projects, ours was not completed without hardships and obstacles faced…</w:t>
+        <w:t>Like the development of many projects, ours was not completed without hardships and obstacles faced</w:t>
+      </w:r>
+      <w:r>
+        <w:rPr>
+          <w:rFonts w:ascii="Times New Roman" w:hAnsi="Times New Roman" w:cs="Times New Roman"/>
+          <w:sz w:val="24"/>
+          <w:szCs w:val="24"/>
+        </w:rPr>
+        <w:t xml:space="preserve">. The first we faced was selecting the best and most efficient operating system to use the board with. We initially believed that using the Armbian operating system would be the best, as it allowed for </w:t>
+      </w:r>
+      <w:r>
+        <w:rPr>
+          <w:rFonts w:ascii="Times New Roman" w:hAnsi="Times New Roman" w:cs="Times New Roman"/>
+          <w:sz w:val="24"/>
+          <w:szCs w:val="24"/>
+        </w:rPr>
+        <w:t xml:space="preserve">an </w:t>
+      </w:r>
+      <w:r>
+        <w:rPr>
+          <w:rFonts w:ascii="Times New Roman" w:hAnsi="Times New Roman" w:cs="Times New Roman"/>
+          <w:sz w:val="24"/>
+          <w:szCs w:val="24"/>
+        </w:rPr>
+        <w:t xml:space="preserve">efficient connection to the board. Unfortunately, using this operating system caused most functions used in the script to not be detected for an unknown reason. </w:t>
+      </w:r>
+      <w:r>
+        <w:rPr>
+          <w:rFonts w:ascii="Times New Roman" w:hAnsi="Times New Roman" w:cs="Times New Roman"/>
+          <w:sz w:val="24"/>
+          <w:szCs w:val="24"/>
+        </w:rPr>
+        <w:t xml:space="preserve">After multiple efforts to debug this weird issue with Armbian, we decided to switch the environment to Raspian, as we have seen various other projects that use that environment. </w:t>
+      </w:r>
+      <w:r>
+        <w:rPr>
+          <w:rFonts w:ascii="Times New Roman" w:hAnsi="Times New Roman" w:cs="Times New Roman"/>
+          <w:sz w:val="24"/>
+          <w:szCs w:val="24"/>
+        </w:rPr>
+        <w:t xml:space="preserve">Unfortunately, we encountered more concerns with this operating system. The operating system was difficult to navigate and traverse through, so we attempted Armbian again. </w:t>
+      </w:r>
+      <w:r>
+        <w:rPr>
+          <w:rFonts w:ascii="Times New Roman" w:hAnsi="Times New Roman" w:cs="Times New Roman"/>
+          <w:sz w:val="24"/>
+          <w:szCs w:val="24"/>
+        </w:rPr>
+        <w:t xml:space="preserve">This was because Armbian was similar to a Linux environment, which was more familiar to all of us. </w:t>
+      </w:r>
+      <w:r>
+        <w:rPr>
+          <w:rFonts w:ascii="Times New Roman" w:hAnsi="Times New Roman" w:cs="Times New Roman"/>
+          <w:sz w:val="24"/>
+          <w:szCs w:val="24"/>
+        </w:rPr>
+        <w:t>We were able to find another library that included functions that were compatible with ou</w:t>
+      </w:r>
+      <w:r>
+        <w:rPr>
+          <w:rFonts w:ascii="Times New Roman" w:hAnsi="Times New Roman" w:cs="Times New Roman"/>
+          <w:sz w:val="24"/>
+          <w:szCs w:val="24"/>
+        </w:rPr>
+        <w:t>r</w:t>
+      </w:r>
+      <w:r>
+        <w:rPr>
+          <w:rFonts w:ascii="Times New Roman" w:hAnsi="Times New Roman" w:cs="Times New Roman"/>
+          <w:sz w:val="24"/>
+          <w:szCs w:val="24"/>
+        </w:rPr>
+        <w:t xml:space="preserve"> board. </w:t>
+      </w:r>
+      <w:r>
+        <w:rPr>
+          <w:rFonts w:ascii="Times New Roman" w:hAnsi="Times New Roman" w:cs="Times New Roman"/>
+          <w:sz w:val="24"/>
+          <w:szCs w:val="24"/>
+        </w:rPr>
+        <w:t xml:space="preserve">After settling with </w:t>
+      </w:r>
+      <w:r>
+        <w:rPr>
+          <w:rFonts w:ascii="Times New Roman" w:hAnsi="Times New Roman" w:cs="Times New Roman"/>
+          <w:sz w:val="24"/>
+          <w:szCs w:val="24"/>
+        </w:rPr>
+        <w:lastRenderedPageBreak/>
+        <w:t>the Operating system, the next problem we encountered was managing the electrical connections with the components of our project. Shortly after, we learned that a breadboard can be used to easily manage those connections in a much more convenient manner.</w:t>
+      </w:r>
+      <w:r>
+        <w:rPr>
+          <w:rFonts w:ascii="Times New Roman" w:hAnsi="Times New Roman" w:cs="Times New Roman"/>
+          <w:sz w:val="24"/>
+          <w:szCs w:val="24"/>
+        </w:rPr>
+        <w:t xml:space="preserve"> </w:t>
       </w:r>
     </w:p>
     <w:p>
       <w:pPr>
         <w:spacing w:line="480" w:lineRule="auto"/>
+        <w:ind w:firstLine="720"/>
         <w:rPr>
           <w:rFonts w:ascii="Times New Roman" w:hAnsi="Times New Roman" w:cs="Times New Roman"/>
           <w:sz w:val="24"/>
@@ -245,7 +500,120 @@
           <w:sz w:val="24"/>
           <w:szCs w:val="24"/>
         </w:rPr>
-        <w:lastRenderedPageBreak/>
+        <w:t xml:space="preserve">Our board we used </w:t>
+      </w:r>
+      <w:r>
+        <w:rPr>
+          <w:rFonts w:ascii="Times New Roman" w:hAnsi="Times New Roman" w:cs="Times New Roman"/>
+          <w:sz w:val="24"/>
+          <w:szCs w:val="24"/>
+        </w:rPr>
+        <w:t xml:space="preserve">was the culprit of the many tedious issues we faced when constructing this project. </w:t>
+      </w:r>
+      <w:r>
+        <w:rPr>
+          <w:rFonts w:ascii="Times New Roman" w:hAnsi="Times New Roman" w:cs="Times New Roman"/>
+          <w:sz w:val="24"/>
+          <w:szCs w:val="24"/>
+        </w:rPr>
+        <w:t xml:space="preserve">Some of it’s specs were manageable to work with, however some of its limitations would just be tedious to work with. For example, the board only supports USB 2.0 Type A, when USB 3.0 would allow for us to use the keyboard we had. This led to us spending some time looking for a compatible USB 2.0 keyboard that could be used. </w:t>
+      </w:r>
+      <w:r>
+        <w:rPr>
+          <w:rFonts w:ascii="Times New Roman" w:hAnsi="Times New Roman" w:cs="Times New Roman"/>
+          <w:sz w:val="24"/>
+          <w:szCs w:val="24"/>
+        </w:rPr>
+        <w:t>Another spec issue was that we could not use 5W</w:t>
+      </w:r>
+      <w:r>
+        <w:rPr>
+          <w:rFonts w:ascii="Times New Roman" w:hAnsi="Times New Roman" w:cs="Times New Roman"/>
+          <w:sz w:val="24"/>
+          <w:szCs w:val="24"/>
+        </w:rPr>
+        <w:t xml:space="preserve">, as it would lead to the operating system to crash. The lack of power forced us to increase its wattage to 10W to make it work. </w:t>
+      </w:r>
+      <w:r>
+        <w:rPr>
+          <w:rFonts w:ascii="Times New Roman" w:hAnsi="Times New Roman" w:cs="Times New Roman"/>
+          <w:sz w:val="24"/>
+          <w:szCs w:val="24"/>
+        </w:rPr>
+        <w:t xml:space="preserve">The most frustrating and difficult problem that we’d eventually overcome would be </w:t>
+      </w:r>
+      <w:r>
+        <w:rPr>
+          <w:rFonts w:ascii="Times New Roman" w:hAnsi="Times New Roman" w:cs="Times New Roman"/>
+          <w:sz w:val="24"/>
+          <w:szCs w:val="24"/>
+        </w:rPr>
+        <w:t xml:space="preserve">learning the libraries and functions that would be required to use our board. </w:t>
+      </w:r>
+      <w:r>
+        <w:rPr>
+          <w:rFonts w:ascii="Times New Roman" w:hAnsi="Times New Roman" w:cs="Times New Roman"/>
+          <w:sz w:val="24"/>
+          <w:szCs w:val="24"/>
+        </w:rPr>
+        <w:t xml:space="preserve">This was mostly due to our board having few documentation </w:t>
+      </w:r>
+      <w:r>
+        <w:rPr>
+          <w:rFonts w:ascii="Times New Roman" w:hAnsi="Times New Roman" w:cs="Times New Roman"/>
+          <w:sz w:val="24"/>
+          <w:szCs w:val="24"/>
+        </w:rPr>
+        <w:t xml:space="preserve">to help the user from using it. </w:t>
+      </w:r>
+      <w:r>
+        <w:rPr>
+          <w:rFonts w:ascii="Times New Roman" w:hAnsi="Times New Roman" w:cs="Times New Roman"/>
+          <w:sz w:val="24"/>
+          <w:szCs w:val="24"/>
+        </w:rPr>
+        <w:t xml:space="preserve">The website from our board’s creators was poorly managed; It included </w:t>
+      </w:r>
+      <w:r>
+        <w:rPr>
+          <w:rFonts w:ascii="Times New Roman" w:hAnsi="Times New Roman" w:cs="Times New Roman"/>
+          <w:sz w:val="24"/>
+          <w:szCs w:val="24"/>
+        </w:rPr>
+        <w:t xml:space="preserve">broken links, outdated tutorials/guides, inactive forums with scarce support, among other things. </w:t>
+      </w:r>
+      <w:r>
+        <w:rPr>
+          <w:rFonts w:ascii="Times New Roman" w:hAnsi="Times New Roman" w:cs="Times New Roman"/>
+          <w:sz w:val="24"/>
+          <w:szCs w:val="24"/>
+        </w:rPr>
+        <w:t xml:space="preserve">Us opting to use an alternative board led to us conducting heavy research for functions and libraries used by our board, which took a majority of the time used on this project. </w:t>
+      </w:r>
+      <w:r>
+        <w:rPr>
+          <w:rFonts w:ascii="Times New Roman" w:hAnsi="Times New Roman" w:cs="Times New Roman"/>
+          <w:sz w:val="24"/>
+          <w:szCs w:val="24"/>
+        </w:rPr>
+        <w:t xml:space="preserve">We essentially had to view scarce documentation on various libraries, and tested most of them until they contained functions that would work with our project/board. </w:t>
+      </w:r>
+    </w:p>
+    <w:p>
+      <w:pPr>
+        <w:spacing w:line="480" w:lineRule="auto"/>
+        <w:rPr>
+          <w:rFonts w:ascii="Times New Roman" w:hAnsi="Times New Roman" w:cs="Times New Roman"/>
+          <w:sz w:val="24"/>
+          <w:szCs w:val="24"/>
+        </w:rPr>
+      </w:pPr>
+      <w:r>
+        <w:rPr>
+          <w:rFonts w:ascii="Times New Roman" w:hAnsi="Times New Roman" w:cs="Times New Roman"/>
+          <w:sz w:val="24"/>
+          <w:szCs w:val="24"/>
+        </w:rPr>
         <w:tab/>
         <w:t>Overall, this group project proved being a very informative as well as entertaining project that allowed for us to learn about the basics of hardware development…</w:t>
       </w:r>

</xml_diff>

<commit_message>
FINIShED VERSION OF WRITTEN PART
</commit_message>
<xml_diff>
--- a/Written Portion/Summary.docx
+++ b/Written Portion/Summary.docx
@@ -17,8 +17,72 @@
           <w:sz w:val="24"/>
           <w:szCs w:val="24"/>
         </w:rPr>
-        <w:t>Professor Heckathorn</w:t>
-      </w:r>
+        <w:t>Marco Gabriel</w:t>
+      </w:r>
+    </w:p>
+    <w:p>
+      <w:pPr>
+        <w:spacing w:line="480" w:lineRule="auto"/>
+        <w:rPr>
+          <w:rFonts w:ascii="Times New Roman" w:hAnsi="Times New Roman" w:cs="Times New Roman"/>
+          <w:sz w:val="24"/>
+          <w:szCs w:val="24"/>
+        </w:rPr>
+      </w:pPr>
+      <w:r>
+        <w:rPr>
+          <w:rFonts w:ascii="Times New Roman" w:hAnsi="Times New Roman" w:cs="Times New Roman"/>
+          <w:sz w:val="24"/>
+          <w:szCs w:val="24"/>
+        </w:rPr>
+        <w:t>Emma Jauregui</w:t>
+      </w:r>
+    </w:p>
+    <w:p>
+      <w:pPr>
+        <w:spacing w:line="480" w:lineRule="auto"/>
+        <w:rPr>
+          <w:rFonts w:ascii="Times New Roman" w:hAnsi="Times New Roman" w:cs="Times New Roman"/>
+          <w:sz w:val="24"/>
+          <w:szCs w:val="24"/>
+        </w:rPr>
+      </w:pPr>
+      <w:r>
+        <w:rPr>
+          <w:rFonts w:ascii="Times New Roman" w:hAnsi="Times New Roman" w:cs="Times New Roman"/>
+          <w:sz w:val="24"/>
+          <w:szCs w:val="24"/>
+        </w:rPr>
+        <w:t>Michael Rojas</w:t>
+      </w:r>
+    </w:p>
+    <w:p>
+      <w:pPr>
+        <w:spacing w:line="480" w:lineRule="auto"/>
+        <w:rPr>
+          <w:rFonts w:ascii="Times New Roman" w:hAnsi="Times New Roman" w:cs="Times New Roman"/>
+          <w:sz w:val="24"/>
+          <w:szCs w:val="24"/>
+        </w:rPr>
+      </w:pPr>
+      <w:r>
+        <w:rPr>
+          <w:rFonts w:ascii="Times New Roman" w:hAnsi="Times New Roman" w:cs="Times New Roman"/>
+          <w:sz w:val="24"/>
+          <w:szCs w:val="24"/>
+        </w:rPr>
+        <w:t xml:space="preserve">Professor </w:t>
+      </w:r>
+      <w:proofErr w:type="spellStart"/>
+      <w:r>
+        <w:rPr>
+          <w:rFonts w:ascii="Times New Roman" w:hAnsi="Times New Roman" w:cs="Times New Roman"/>
+          <w:sz w:val="24"/>
+          <w:szCs w:val="24"/>
+        </w:rPr>
+        <w:t>Heckathorn</w:t>
+      </w:r>
+      <w:proofErr w:type="spellEnd"/>
     </w:p>
     <w:p>
       <w:pPr>
@@ -74,16 +138,6 @@
         </w:rPr>
         <w:t>Mini Security Alarm Analysis</w:t>
       </w:r>
-    </w:p>
-    <w:p>
-      <w:pPr>
-        <w:spacing w:line="480" w:lineRule="auto"/>
-        <w:rPr>
-          <w:rFonts w:ascii="Times New Roman" w:hAnsi="Times New Roman" w:cs="Times New Roman"/>
-          <w:sz w:val="24"/>
-          <w:szCs w:val="24"/>
-        </w:rPr>
-      </w:pPr>
       <w:r>
         <w:rPr>
           <w:rFonts w:ascii="Times New Roman" w:hAnsi="Times New Roman" w:cs="Times New Roman"/>
@@ -91,134 +145,53 @@
           <w:szCs w:val="24"/>
         </w:rPr>
         <w:tab/>
-        <w:t>The following documentation is an overall summary of the development process our group partook in when finishing and creating our project.</w:t>
-      </w:r>
-    </w:p>
-    <w:p>
-      <w:pPr>
-        <w:spacing w:line="480" w:lineRule="auto"/>
-        <w:rPr>
-          <w:rFonts w:ascii="Times New Roman" w:hAnsi="Times New Roman" w:cs="Times New Roman"/>
-          <w:sz w:val="24"/>
-          <w:szCs w:val="24"/>
-        </w:rPr>
-      </w:pPr>
-      <w:r>
-        <w:rPr>
-          <w:rFonts w:ascii="Times New Roman" w:hAnsi="Times New Roman" w:cs="Times New Roman"/>
-          <w:sz w:val="24"/>
-          <w:szCs w:val="24"/>
-        </w:rPr>
-        <w:tab/>
-        <w:t xml:space="preserve">Our first steps when deciding what </w:t>
-      </w:r>
-      <w:r>
-        <w:rPr>
-          <w:rFonts w:ascii="Times New Roman" w:hAnsi="Times New Roman" w:cs="Times New Roman"/>
-          <w:sz w:val="24"/>
-          <w:szCs w:val="24"/>
-        </w:rPr>
-        <w:t>creation,</w:t>
-      </w:r>
-      <w:r>
-        <w:rPr>
-          <w:rFonts w:ascii="Times New Roman" w:hAnsi="Times New Roman" w:cs="Times New Roman"/>
-          <w:sz w:val="24"/>
-          <w:szCs w:val="24"/>
-        </w:rPr>
-        <w:t xml:space="preserve"> </w:t>
-      </w:r>
-      <w:r>
-        <w:rPr>
-          <w:rFonts w:ascii="Times New Roman" w:hAnsi="Times New Roman" w:cs="Times New Roman"/>
-          <w:sz w:val="24"/>
-          <w:szCs w:val="24"/>
-        </w:rPr>
-        <w:t xml:space="preserve">we would construct started with research of different types of projects one can make using hardware such as the Raspberry Pi or Arduino. After finding various articles online about numerous hardware projects, we discovered that the projects including cameras were intriguing, as the project’s usage of the camera for security functions was seen as a very useful and productive system in the real world. After delving further security-oriented projects, we then found the usage of sensors with the Raspberry Pi interesting enough that we would like to explore and learn their usage in hardware development. This was ultimately a big reason for our projects </w:t>
-      </w:r>
-      <w:r>
-        <w:rPr>
-          <w:rFonts w:ascii="Times New Roman" w:hAnsi="Times New Roman" w:cs="Times New Roman"/>
-          <w:sz w:val="24"/>
-          <w:szCs w:val="24"/>
-        </w:rPr>
-        <w:t>emphasis on tinkering with sensor</w:t>
-      </w:r>
-      <w:r>
-        <w:rPr>
-          <w:rFonts w:ascii="Times New Roman" w:hAnsi="Times New Roman" w:cs="Times New Roman"/>
-          <w:sz w:val="24"/>
-          <w:szCs w:val="24"/>
-        </w:rPr>
-        <w:t>s.</w:t>
-      </w:r>
-      <w:r>
-        <w:rPr>
-          <w:rFonts w:ascii="Times New Roman" w:hAnsi="Times New Roman" w:cs="Times New Roman"/>
-          <w:sz w:val="24"/>
-          <w:szCs w:val="24"/>
-        </w:rPr>
-        <w:t xml:space="preserve"> We thought making an alarm system would be an interesting and completable enough project, and a fun way to implement sensors. </w:t>
-      </w:r>
-      <w:r>
-        <w:rPr>
-          <w:rFonts w:ascii="Times New Roman" w:hAnsi="Times New Roman" w:cs="Times New Roman"/>
-          <w:sz w:val="24"/>
-          <w:szCs w:val="24"/>
-        </w:rPr>
-        <w:t xml:space="preserve">Our final version of our project </w:t>
-      </w:r>
-      <w:r>
-        <w:rPr>
-          <w:rFonts w:ascii="Times New Roman" w:hAnsi="Times New Roman" w:cs="Times New Roman"/>
-          <w:sz w:val="24"/>
-          <w:szCs w:val="24"/>
-        </w:rPr>
-        <w:t>would detect motion and sound an alarm</w:t>
-      </w:r>
-      <w:r>
-        <w:rPr>
-          <w:rFonts w:ascii="Times New Roman" w:hAnsi="Times New Roman" w:cs="Times New Roman"/>
-          <w:sz w:val="24"/>
-          <w:szCs w:val="24"/>
-        </w:rPr>
-        <w:t>, using PIR sensors and a Piezo buzzer.</w:t>
-      </w:r>
-    </w:p>
-    <w:p>
-      <w:pPr>
-        <w:spacing w:line="480" w:lineRule="auto"/>
-        <w:rPr>
-          <w:rFonts w:ascii="Times New Roman" w:hAnsi="Times New Roman" w:cs="Times New Roman"/>
-          <w:sz w:val="24"/>
-          <w:szCs w:val="24"/>
-        </w:rPr>
-      </w:pPr>
-      <w:r>
-        <w:rPr>
-          <w:rFonts w:ascii="Times New Roman" w:hAnsi="Times New Roman" w:cs="Times New Roman"/>
-          <w:sz w:val="24"/>
-          <w:szCs w:val="24"/>
-        </w:rPr>
-        <w:tab/>
-        <w:t>After mutually understanding the functions and purposes of our project, we then began on its construction; This began with us researching which parts we would need to complete our desirable functions, along with ensuring compatibility amongst all the parts</w:t>
-      </w:r>
-      <w:r>
-        <w:rPr>
-          <w:rFonts w:ascii="Times New Roman" w:hAnsi="Times New Roman" w:cs="Times New Roman"/>
-          <w:sz w:val="24"/>
-          <w:szCs w:val="24"/>
-        </w:rPr>
-        <w:t xml:space="preserve">. We began with purchasing the most crucial part of the project, the </w:t>
-      </w:r>
-      <w:r>
-        <w:rPr>
-          <w:rFonts w:ascii="Times New Roman" w:hAnsi="Times New Roman" w:cs="Times New Roman"/>
-          <w:sz w:val="24"/>
-          <w:szCs w:val="24"/>
-        </w:rPr>
-        <w:t xml:space="preserve">computer board. Initially, we had planned to buy a Raspberry Pi board, but soon began searching elsewhere after learning of the high prices of </w:t>
-      </w:r>
+      </w:r>
+    </w:p>
+    <w:p>
+      <w:pPr>
+        <w:spacing w:line="480" w:lineRule="auto"/>
+        <w:rPr>
+          <w:rFonts w:ascii="Times New Roman" w:hAnsi="Times New Roman" w:cs="Times New Roman"/>
+          <w:sz w:val="24"/>
+          <w:szCs w:val="24"/>
+        </w:rPr>
+      </w:pPr>
+      <w:r>
+        <w:rPr>
+          <w:rFonts w:ascii="Times New Roman" w:hAnsi="Times New Roman" w:cs="Times New Roman"/>
+          <w:sz w:val="24"/>
+          <w:szCs w:val="24"/>
+        </w:rPr>
+        <w:t xml:space="preserve">           The following documentation is an overall summary of the development process our group partook in when finishing and creating our project.</w:t>
+      </w:r>
+    </w:p>
+    <w:p>
+      <w:pPr>
+        <w:spacing w:line="480" w:lineRule="auto"/>
+        <w:rPr>
+          <w:rFonts w:ascii="Times New Roman" w:hAnsi="Times New Roman" w:cs="Times New Roman"/>
+          <w:sz w:val="24"/>
+          <w:szCs w:val="24"/>
+        </w:rPr>
+      </w:pPr>
+      <w:r>
+        <w:rPr>
+          <w:rFonts w:ascii="Times New Roman" w:hAnsi="Times New Roman" w:cs="Times New Roman"/>
+          <w:sz w:val="24"/>
+          <w:szCs w:val="24"/>
+        </w:rPr>
+        <w:t xml:space="preserve">           Our first step was deciding what creation we would construct, so we began researching different types of projects one can make using hardware such as the Raspberry Pi or Arduino. After finding various articles online about numerous hardware projects, we discovered that the projects including cameras were intriguing, as the project’s usage of the camera for security functions was seen as a very useful and productive system in the real world. After delving further into security-oriented projects, we then found the usage of sensors with the Raspberry Pi interesting enough that we would like to explore and learn their usage in hardware development. This was ultimately a big reason for our project's emphasis on tinkering with sensors. We thought making an alarm system would be an interesting and completable enough project, and a fun way to implement sensors. Our final version of our project would detect motion and sound an alarm, using PIR sensors and a Piezo buzzer.</w:t>
+      </w:r>
+    </w:p>
+    <w:p>
+      <w:pPr>
+        <w:spacing w:line="480" w:lineRule="auto"/>
+        <w:rPr>
+          <w:rFonts w:ascii="Times New Roman" w:hAnsi="Times New Roman" w:cs="Times New Roman"/>
+          <w:sz w:val="24"/>
+          <w:szCs w:val="24"/>
+        </w:rPr>
+      </w:pPr>
       <w:r>
         <w:rPr>
           <w:rFonts w:ascii="Times New Roman" w:hAnsi="Times New Roman" w:cs="Times New Roman"/>
@@ -226,245 +199,25 @@
           <w:szCs w:val="24"/>
         </w:rPr>
         <w:lastRenderedPageBreak/>
-        <w:t xml:space="preserve">Raspberry Pi boards. We soon found a cheaper alternative with sufficient specs to satisfy our projects needs and functions. </w:t>
-      </w:r>
-      <w:r>
-        <w:rPr>
-          <w:rFonts w:ascii="Times New Roman" w:hAnsi="Times New Roman" w:cs="Times New Roman"/>
-          <w:sz w:val="24"/>
-          <w:szCs w:val="24"/>
-        </w:rPr>
-        <w:t xml:space="preserve">The name of this alternative is called </w:t>
-      </w:r>
-      <w:r>
-        <w:rPr>
-          <w:rFonts w:ascii="Times New Roman" w:hAnsi="Times New Roman" w:cs="Times New Roman"/>
-          <w:sz w:val="24"/>
-          <w:szCs w:val="24"/>
-        </w:rPr>
-        <w:t>AML-S905X-CC (Le Potato)</w:t>
-      </w:r>
-      <w:r>
-        <w:rPr>
-          <w:rFonts w:ascii="Times New Roman" w:hAnsi="Times New Roman" w:cs="Times New Roman"/>
-          <w:sz w:val="24"/>
-          <w:szCs w:val="24"/>
-        </w:rPr>
-        <w:t xml:space="preserve">, which we were able to purchase on Amazon. </w:t>
-      </w:r>
-      <w:r>
-        <w:rPr>
-          <w:rFonts w:ascii="Times New Roman" w:hAnsi="Times New Roman" w:cs="Times New Roman"/>
-          <w:sz w:val="24"/>
-          <w:szCs w:val="24"/>
-        </w:rPr>
-        <w:t xml:space="preserve">In order to complete the detection portion of our system, we would have to incorporate sensors to our build. After researching various sensors, we ultimately decided to use </w:t>
-      </w:r>
-      <w:r>
-        <w:rPr>
-          <w:rFonts w:ascii="Times New Roman" w:hAnsi="Times New Roman" w:cs="Times New Roman"/>
-          <w:sz w:val="24"/>
-          <w:szCs w:val="24"/>
-        </w:rPr>
-        <w:t xml:space="preserve">a </w:t>
-      </w:r>
-      <w:r>
-        <w:rPr>
-          <w:rFonts w:ascii="Times New Roman" w:hAnsi="Times New Roman" w:cs="Times New Roman"/>
-          <w:sz w:val="24"/>
-          <w:szCs w:val="24"/>
-        </w:rPr>
-        <w:t xml:space="preserve">passive infrared sensor (PID sensor). PIR sensors measure infrared light radiating from objects in its field of view. </w:t>
-      </w:r>
-      <w:r>
-        <w:rPr>
-          <w:rFonts w:ascii="Times New Roman" w:hAnsi="Times New Roman" w:cs="Times New Roman"/>
-          <w:sz w:val="24"/>
-          <w:szCs w:val="24"/>
-        </w:rPr>
-        <w:t xml:space="preserve">To show the output of the PIR sensor, we decided to use a speaker to indicate motion from the PIR sensor. We used a piezoelectric speaker or a piezo speaker, </w:t>
-      </w:r>
-      <w:r>
-        <w:rPr>
-          <w:rFonts w:ascii="Times New Roman" w:hAnsi="Times New Roman" w:cs="Times New Roman"/>
-          <w:sz w:val="24"/>
-          <w:szCs w:val="24"/>
-        </w:rPr>
-        <w:t xml:space="preserve">which would provide sufficient sound feedback for our system. </w:t>
-      </w:r>
-      <w:r>
-        <w:rPr>
-          <w:rFonts w:ascii="Times New Roman" w:hAnsi="Times New Roman" w:cs="Times New Roman"/>
-          <w:sz w:val="24"/>
-          <w:szCs w:val="24"/>
-        </w:rPr>
-        <w:t>Both the PIR sensor and piezo speaker were purchased on Amazon.</w:t>
-      </w:r>
-      <w:r>
-        <w:rPr>
-          <w:rFonts w:ascii="Times New Roman" w:hAnsi="Times New Roman" w:cs="Times New Roman"/>
-          <w:sz w:val="24"/>
-          <w:szCs w:val="24"/>
-        </w:rPr>
-        <w:t xml:space="preserve"> </w:t>
-      </w:r>
-      <w:r>
-        <w:rPr>
-          <w:rFonts w:ascii="Times New Roman" w:hAnsi="Times New Roman" w:cs="Times New Roman"/>
-          <w:sz w:val="24"/>
-          <w:szCs w:val="24"/>
-        </w:rPr>
-        <w:t xml:space="preserve">We also opted into using a breadboard, </w:t>
-      </w:r>
-      <w:r>
-        <w:rPr>
-          <w:rFonts w:ascii="Times New Roman" w:hAnsi="Times New Roman" w:cs="Times New Roman"/>
-          <w:sz w:val="24"/>
-          <w:szCs w:val="24"/>
-        </w:rPr>
-        <w:t xml:space="preserve">to allow for work on the pins to be more secure, easier, and </w:t>
-      </w:r>
-      <w:r>
-        <w:rPr>
-          <w:rFonts w:ascii="Times New Roman" w:hAnsi="Times New Roman" w:cs="Times New Roman"/>
-          <w:sz w:val="24"/>
-          <w:szCs w:val="24"/>
-        </w:rPr>
-        <w:t xml:space="preserve">efficient. A 100-ohm resistor </w:t>
-      </w:r>
-      <w:r>
-        <w:rPr>
-          <w:rFonts w:ascii="Times New Roman" w:hAnsi="Times New Roman" w:cs="Times New Roman"/>
-          <w:sz w:val="24"/>
-          <w:szCs w:val="24"/>
-        </w:rPr>
-        <w:t>was also used to limit the power to the PIR sensor.</w:t>
-      </w:r>
-      <w:r>
-        <w:rPr>
-          <w:rFonts w:ascii="Times New Roman" w:hAnsi="Times New Roman" w:cs="Times New Roman"/>
-          <w:sz w:val="24"/>
-          <w:szCs w:val="24"/>
-        </w:rPr>
-        <w:t xml:space="preserve"> </w:t>
-      </w:r>
-    </w:p>
-    <w:p>
-      <w:pPr>
-        <w:spacing w:line="480" w:lineRule="auto"/>
-        <w:rPr>
-          <w:rFonts w:ascii="Times New Roman" w:hAnsi="Times New Roman" w:cs="Times New Roman"/>
-          <w:sz w:val="24"/>
-          <w:szCs w:val="24"/>
-        </w:rPr>
-      </w:pPr>
-      <w:r>
-        <w:rPr>
-          <w:rFonts w:ascii="Times New Roman" w:hAnsi="Times New Roman" w:cs="Times New Roman"/>
-          <w:sz w:val="24"/>
-          <w:szCs w:val="24"/>
-        </w:rPr>
-        <w:tab/>
-        <w:t>The first step we did was …</w:t>
-      </w:r>
-    </w:p>
-    <w:p>
-      <w:pPr>
-        <w:spacing w:line="480" w:lineRule="auto"/>
-        <w:rPr>
-          <w:rFonts w:ascii="Times New Roman" w:hAnsi="Times New Roman" w:cs="Times New Roman"/>
-          <w:sz w:val="24"/>
-          <w:szCs w:val="24"/>
-        </w:rPr>
-      </w:pPr>
-      <w:r>
-        <w:rPr>
-          <w:rFonts w:ascii="Times New Roman" w:hAnsi="Times New Roman" w:cs="Times New Roman"/>
-          <w:sz w:val="24"/>
-          <w:szCs w:val="24"/>
-        </w:rPr>
-        <w:tab/>
-        <w:t>Like the development of many projects, ours was not completed without hardships and obstacles faced</w:t>
-      </w:r>
-      <w:r>
-        <w:rPr>
-          <w:rFonts w:ascii="Times New Roman" w:hAnsi="Times New Roman" w:cs="Times New Roman"/>
-          <w:sz w:val="24"/>
-          <w:szCs w:val="24"/>
-        </w:rPr>
-        <w:t xml:space="preserve">. The first we faced was selecting the best and most efficient operating system to use the board with. We initially believed that using the Armbian operating system would be the best, as it allowed for </w:t>
-      </w:r>
-      <w:r>
-        <w:rPr>
-          <w:rFonts w:ascii="Times New Roman" w:hAnsi="Times New Roman" w:cs="Times New Roman"/>
-          <w:sz w:val="24"/>
-          <w:szCs w:val="24"/>
-        </w:rPr>
-        <w:t xml:space="preserve">an </w:t>
-      </w:r>
-      <w:r>
-        <w:rPr>
-          <w:rFonts w:ascii="Times New Roman" w:hAnsi="Times New Roman" w:cs="Times New Roman"/>
-          <w:sz w:val="24"/>
-          <w:szCs w:val="24"/>
-        </w:rPr>
-        <w:t xml:space="preserve">efficient connection to the board. Unfortunately, using this operating system caused most functions used in the script to not be detected for an unknown reason. </w:t>
-      </w:r>
-      <w:r>
-        <w:rPr>
-          <w:rFonts w:ascii="Times New Roman" w:hAnsi="Times New Roman" w:cs="Times New Roman"/>
-          <w:sz w:val="24"/>
-          <w:szCs w:val="24"/>
-        </w:rPr>
-        <w:t xml:space="preserve">After multiple efforts to debug this weird issue with Armbian, we decided to switch the environment to Raspian, as we have seen various other projects that use that environment. </w:t>
-      </w:r>
-      <w:r>
-        <w:rPr>
-          <w:rFonts w:ascii="Times New Roman" w:hAnsi="Times New Roman" w:cs="Times New Roman"/>
-          <w:sz w:val="24"/>
-          <w:szCs w:val="24"/>
-        </w:rPr>
-        <w:t xml:space="preserve">Unfortunately, we encountered more concerns with this operating system. The operating system was difficult to navigate and traverse through, so we attempted Armbian again. </w:t>
-      </w:r>
-      <w:r>
-        <w:rPr>
-          <w:rFonts w:ascii="Times New Roman" w:hAnsi="Times New Roman" w:cs="Times New Roman"/>
-          <w:sz w:val="24"/>
-          <w:szCs w:val="24"/>
-        </w:rPr>
-        <w:t xml:space="preserve">This was because Armbian was similar to a Linux environment, which was more familiar to all of us. </w:t>
-      </w:r>
-      <w:r>
-        <w:rPr>
-          <w:rFonts w:ascii="Times New Roman" w:hAnsi="Times New Roman" w:cs="Times New Roman"/>
-          <w:sz w:val="24"/>
-          <w:szCs w:val="24"/>
-        </w:rPr>
-        <w:t>We were able to find another library that included functions that were compatible with ou</w:t>
-      </w:r>
-      <w:r>
-        <w:rPr>
-          <w:rFonts w:ascii="Times New Roman" w:hAnsi="Times New Roman" w:cs="Times New Roman"/>
-          <w:sz w:val="24"/>
-          <w:szCs w:val="24"/>
-        </w:rPr>
-        <w:t>r</w:t>
-      </w:r>
-      <w:r>
-        <w:rPr>
-          <w:rFonts w:ascii="Times New Roman" w:hAnsi="Times New Roman" w:cs="Times New Roman"/>
-          <w:sz w:val="24"/>
-          <w:szCs w:val="24"/>
-        </w:rPr>
-        <w:t xml:space="preserve"> board. </w:t>
-      </w:r>
-      <w:r>
-        <w:rPr>
-          <w:rFonts w:ascii="Times New Roman" w:hAnsi="Times New Roman" w:cs="Times New Roman"/>
-          <w:sz w:val="24"/>
-          <w:szCs w:val="24"/>
-        </w:rPr>
-        <w:t xml:space="preserve">After settling with </w:t>
+        <w:t xml:space="preserve">           After mutually understanding the functions and purposes of our project, we then began on its construction; This began with us researching which parts we would need to complete our desirable functions, along with ensuring compatibility amongst all the parts. We began with purchasing the most crucial part of the project, the computer board. Initially, we had planned to buy a Raspberry Pi board but soon began searching elsewhere after learning of the high prices of Raspberry Pi boards. We soon found a cheaper alternative with sufficient specs to satisfy our project's needs and functions. The name of this alternative is called AML-S905X-CC (Le Potato), which we were able to purchase on Amazon. To complete the detection portion of our system, we would have to incorporate sensors into our build. After researching various sensors, we ultimately decided to use a passive infrared sensor (PID sensor). PIR sensors measure infrared light radiating from objects in their field of view. To show the output of the PIR sensor, we decided to use a speaker to indicate motion from the PIR sensor. We used a piezoelectric speaker or a piezo speaker, which would provide sufficient sound feedback for our system. Both the PIR sensor and piezo speaker were purchased on Amazon. We also opted into using a breadboard, to allow for work on the pins to be more secure, easier, and efficient. Due to our research regarding PIR sensors, we initially believed that a 100-ohm resistor would be required to limit the power to the PIR sensor. However, we managed to get it functioning properly without limiting the power, so we opted to not include the resistor. </w:t>
+      </w:r>
+    </w:p>
+    <w:p>
+      <w:pPr>
+        <w:spacing w:line="480" w:lineRule="auto"/>
+        <w:rPr>
+          <w:rFonts w:ascii="Times New Roman" w:hAnsi="Times New Roman" w:cs="Times New Roman"/>
+          <w:sz w:val="24"/>
+          <w:szCs w:val="24"/>
+        </w:rPr>
+      </w:pPr>
+      <w:r>
+        <w:rPr>
+          <w:rFonts w:ascii="Times New Roman" w:hAnsi="Times New Roman" w:cs="Times New Roman"/>
+          <w:sz w:val="24"/>
+          <w:szCs w:val="24"/>
+        </w:rPr>
+        <w:t xml:space="preserve">           The first step we did was run the wiring on the breadboard. We started by placing a ground pin to a ground rail on the breadboard, then we ran a 10-volt pin to a positive rail on the breadboard. Afterward, we began wiring the piezo buzzer speaker onto the breadboard by placing it on the ground rail and pin 7 respectively. Next was connecting the PIR sensor, which we promptly did to pin 18, a 5-volt pin, and a ground rail on the board. This would be all we </w:t>
       </w:r>
       <w:r>
         <w:rPr>
@@ -473,15 +226,178 @@
           <w:szCs w:val="24"/>
         </w:rPr>
         <w:lastRenderedPageBreak/>
-        <w:t>the Operating system, the next problem we encountered was managing the electrical connections with the components of our project. Shortly after, we learned that a breadboard can be used to easily manage those connections in a much more convenient manner.</w:t>
-      </w:r>
-      <w:r>
-        <w:rPr>
-          <w:rFonts w:ascii="Times New Roman" w:hAnsi="Times New Roman" w:cs="Times New Roman"/>
-          <w:sz w:val="24"/>
-          <w:szCs w:val="24"/>
-        </w:rPr>
-        <w:t xml:space="preserve"> </w:t>
+        <w:t xml:space="preserve">needed to do for the wiring aspect of the project, and we would then move on to the programming portion. After noticing most scripts for Pi-based projects were made in Python, we would follow suit and make our script in python. After extensive and quite frankly tedious research, we would import the </w:t>
+      </w:r>
+      <w:proofErr w:type="spellStart"/>
+      <w:r>
+        <w:rPr>
+          <w:rFonts w:ascii="Times New Roman" w:hAnsi="Times New Roman" w:cs="Times New Roman"/>
+          <w:sz w:val="24"/>
+          <w:szCs w:val="24"/>
+        </w:rPr>
+        <w:t>gpiod</w:t>
+      </w:r>
+      <w:proofErr w:type="spellEnd"/>
+      <w:r>
+        <w:rPr>
+          <w:rFonts w:ascii="Times New Roman" w:hAnsi="Times New Roman" w:cs="Times New Roman"/>
+          <w:sz w:val="24"/>
+          <w:szCs w:val="24"/>
+        </w:rPr>
+        <w:t xml:space="preserve"> and time modules into our script. Our main function started with getting the available GPIO chips, which would be necessary to gather the chips’ resources. The script then gathers the resources from the speaker and sensor with the pins they were connected to and set them each to a “</w:t>
+      </w:r>
+      <w:proofErr w:type="spellStart"/>
+      <w:r>
+        <w:rPr>
+          <w:rFonts w:ascii="Times New Roman" w:hAnsi="Times New Roman" w:cs="Times New Roman"/>
+          <w:sz w:val="24"/>
+          <w:szCs w:val="24"/>
+        </w:rPr>
+        <w:t>pir_sensor</w:t>
+      </w:r>
+      <w:proofErr w:type="spellEnd"/>
+      <w:r>
+        <w:rPr>
+          <w:rFonts w:ascii="Times New Roman" w:hAnsi="Times New Roman" w:cs="Times New Roman"/>
+          <w:sz w:val="24"/>
+          <w:szCs w:val="24"/>
+        </w:rPr>
+        <w:t xml:space="preserve">” and “piezo” variable. Afterward, both variables were initialized so that the piezo would be an output, and the </w:t>
+      </w:r>
+      <w:proofErr w:type="spellStart"/>
+      <w:r>
+        <w:rPr>
+          <w:rFonts w:ascii="Times New Roman" w:hAnsi="Times New Roman" w:cs="Times New Roman"/>
+          <w:sz w:val="24"/>
+          <w:szCs w:val="24"/>
+        </w:rPr>
+        <w:t>pir_sensor</w:t>
+      </w:r>
+      <w:proofErr w:type="spellEnd"/>
+      <w:r>
+        <w:rPr>
+          <w:rFonts w:ascii="Times New Roman" w:hAnsi="Times New Roman" w:cs="Times New Roman"/>
+          <w:sz w:val="24"/>
+          <w:szCs w:val="24"/>
+        </w:rPr>
+        <w:t xml:space="preserve"> would be the input. After that, it was essentially a simple loop that showed motion was detected whenever the PIR sensor sent a signal indicating motion. This script goes on indefinitely unless a keyboard interrupt occurs. Lastly, we had to close the chip to properly release the resources used.</w:t>
+      </w:r>
+    </w:p>
+    <w:p>
+      <w:pPr>
+        <w:spacing w:line="480" w:lineRule="auto"/>
+        <w:rPr>
+          <w:rFonts w:ascii="Times New Roman" w:hAnsi="Times New Roman" w:cs="Times New Roman"/>
+          <w:sz w:val="24"/>
+          <w:szCs w:val="24"/>
+        </w:rPr>
+      </w:pPr>
+      <w:r>
+        <w:rPr>
+          <w:rFonts w:ascii="Times New Roman" w:hAnsi="Times New Roman" w:cs="Times New Roman"/>
+          <w:sz w:val="24"/>
+          <w:szCs w:val="24"/>
+        </w:rPr>
+        <w:t xml:space="preserve">           Like the development of many projects, ours was not completed without hardships and obstacles faced. The first we faced was selecting the best and most efficient operating system to use the board with. We initially believed that using the </w:t>
+      </w:r>
+      <w:proofErr w:type="spellStart"/>
+      <w:r>
+        <w:rPr>
+          <w:rFonts w:ascii="Times New Roman" w:hAnsi="Times New Roman" w:cs="Times New Roman"/>
+          <w:sz w:val="24"/>
+          <w:szCs w:val="24"/>
+        </w:rPr>
+        <w:t>Armbian</w:t>
+      </w:r>
+      <w:proofErr w:type="spellEnd"/>
+      <w:r>
+        <w:rPr>
+          <w:rFonts w:ascii="Times New Roman" w:hAnsi="Times New Roman" w:cs="Times New Roman"/>
+          <w:sz w:val="24"/>
+          <w:szCs w:val="24"/>
+        </w:rPr>
+        <w:t xml:space="preserve"> operating system would be the best, as it allowed for an efficient connection to the board. Unfortunately, using this operating system caused most functions used in the script to not be detected for an unknown reason. After multiple efforts to debug this weird issue with </w:t>
+      </w:r>
+      <w:proofErr w:type="spellStart"/>
+      <w:r>
+        <w:rPr>
+          <w:rFonts w:ascii="Times New Roman" w:hAnsi="Times New Roman" w:cs="Times New Roman"/>
+          <w:sz w:val="24"/>
+          <w:szCs w:val="24"/>
+        </w:rPr>
+        <w:t>Armbian</w:t>
+      </w:r>
+      <w:proofErr w:type="spellEnd"/>
+      <w:r>
+        <w:rPr>
+          <w:rFonts w:ascii="Times New Roman" w:hAnsi="Times New Roman" w:cs="Times New Roman"/>
+          <w:sz w:val="24"/>
+          <w:szCs w:val="24"/>
+        </w:rPr>
+        <w:t xml:space="preserve">, we decided to switch the environment to </w:t>
+      </w:r>
+      <w:proofErr w:type="spellStart"/>
+      <w:r>
+        <w:rPr>
+          <w:rFonts w:ascii="Times New Roman" w:hAnsi="Times New Roman" w:cs="Times New Roman"/>
+          <w:sz w:val="24"/>
+          <w:szCs w:val="24"/>
+        </w:rPr>
+        <w:t>Raspian</w:t>
+      </w:r>
+      <w:proofErr w:type="spellEnd"/>
+      <w:r>
+        <w:rPr>
+          <w:rFonts w:ascii="Times New Roman" w:hAnsi="Times New Roman" w:cs="Times New Roman"/>
+          <w:sz w:val="24"/>
+          <w:szCs w:val="24"/>
+        </w:rPr>
+        <w:t xml:space="preserve">, as we have seen various other projects that use that environment. Unfortunately, we encountered more concerns with this operating system. The operating system was difficult to navigate and traverse through, so we attempted </w:t>
+      </w:r>
+      <w:proofErr w:type="spellStart"/>
+      <w:r>
+        <w:rPr>
+          <w:rFonts w:ascii="Times New Roman" w:hAnsi="Times New Roman" w:cs="Times New Roman"/>
+          <w:sz w:val="24"/>
+          <w:szCs w:val="24"/>
+        </w:rPr>
+        <w:t>Armbian</w:t>
+      </w:r>
+      <w:proofErr w:type="spellEnd"/>
+      <w:r>
+        <w:rPr>
+          <w:rFonts w:ascii="Times New Roman" w:hAnsi="Times New Roman" w:cs="Times New Roman"/>
+          <w:sz w:val="24"/>
+          <w:szCs w:val="24"/>
+        </w:rPr>
+        <w:t xml:space="preserve"> again. This was because </w:t>
+      </w:r>
+      <w:proofErr w:type="spellStart"/>
+      <w:r>
+        <w:rPr>
+          <w:rFonts w:ascii="Times New Roman" w:hAnsi="Times New Roman" w:cs="Times New Roman"/>
+          <w:sz w:val="24"/>
+          <w:szCs w:val="24"/>
+        </w:rPr>
+        <w:t>Armbian</w:t>
+      </w:r>
+      <w:proofErr w:type="spellEnd"/>
+      <w:r>
+        <w:rPr>
+          <w:rFonts w:ascii="Times New Roman" w:hAnsi="Times New Roman" w:cs="Times New Roman"/>
+          <w:sz w:val="24"/>
+          <w:szCs w:val="24"/>
+        </w:rPr>
+        <w:t xml:space="preserve"> was similar to a Linux environment, which was more familiar to all of us. We were able to find another library that included functions that were compatible with our board. After settling with the Operating system, the next problem we encountered was managing the electrical connections </w:t>
+      </w:r>
+      <w:r>
+        <w:rPr>
+          <w:rFonts w:ascii="Times New Roman" w:hAnsi="Times New Roman" w:cs="Times New Roman"/>
+          <w:sz w:val="24"/>
+          <w:szCs w:val="24"/>
+        </w:rPr>
+        <w:lastRenderedPageBreak/>
+        <w:t xml:space="preserve">with the components of our project. Shortly after, we learned that a breadboard can be used to easily manage those connections in a much more convenient manner. </w:t>
       </w:r>
     </w:p>
     <w:p>
@@ -500,122 +416,34 @@
           <w:sz w:val="24"/>
           <w:szCs w:val="24"/>
         </w:rPr>
-        <w:t xml:space="preserve">Our board we used </w:t>
-      </w:r>
-      <w:r>
-        <w:rPr>
-          <w:rFonts w:ascii="Times New Roman" w:hAnsi="Times New Roman" w:cs="Times New Roman"/>
-          <w:sz w:val="24"/>
-          <w:szCs w:val="24"/>
-        </w:rPr>
-        <w:t xml:space="preserve">was the culprit of the many tedious issues we faced when constructing this project. </w:t>
-      </w:r>
-      <w:r>
-        <w:rPr>
-          <w:rFonts w:ascii="Times New Roman" w:hAnsi="Times New Roman" w:cs="Times New Roman"/>
-          <w:sz w:val="24"/>
-          <w:szCs w:val="24"/>
-        </w:rPr>
-        <w:t xml:space="preserve">Some of it’s specs were manageable to work with, however some of its limitations would just be tedious to work with. For example, the board only supports USB 2.0 Type A, when USB 3.0 would allow for us to use the keyboard we had. This led to us spending some time looking for a compatible USB 2.0 keyboard that could be used. </w:t>
-      </w:r>
-      <w:r>
-        <w:rPr>
-          <w:rFonts w:ascii="Times New Roman" w:hAnsi="Times New Roman" w:cs="Times New Roman"/>
-          <w:sz w:val="24"/>
-          <w:szCs w:val="24"/>
-        </w:rPr>
-        <w:t>Another spec issue was that we could not use 5W</w:t>
-      </w:r>
-      <w:r>
-        <w:rPr>
-          <w:rFonts w:ascii="Times New Roman" w:hAnsi="Times New Roman" w:cs="Times New Roman"/>
-          <w:sz w:val="24"/>
-          <w:szCs w:val="24"/>
-        </w:rPr>
-        <w:t xml:space="preserve">, as it would lead to the operating system to crash. The lack of power forced us to increase its wattage to 10W to make it work. </w:t>
-      </w:r>
-      <w:r>
-        <w:rPr>
-          <w:rFonts w:ascii="Times New Roman" w:hAnsi="Times New Roman" w:cs="Times New Roman"/>
-          <w:sz w:val="24"/>
-          <w:szCs w:val="24"/>
-        </w:rPr>
-        <w:t xml:space="preserve">The most frustrating and difficult problem that we’d eventually overcome would be </w:t>
-      </w:r>
-      <w:r>
-        <w:rPr>
-          <w:rFonts w:ascii="Times New Roman" w:hAnsi="Times New Roman" w:cs="Times New Roman"/>
-          <w:sz w:val="24"/>
-          <w:szCs w:val="24"/>
-        </w:rPr>
-        <w:t xml:space="preserve">learning the libraries and functions that would be required to use our board. </w:t>
-      </w:r>
-      <w:r>
-        <w:rPr>
-          <w:rFonts w:ascii="Times New Roman" w:hAnsi="Times New Roman" w:cs="Times New Roman"/>
-          <w:sz w:val="24"/>
-          <w:szCs w:val="24"/>
-        </w:rPr>
-        <w:t xml:space="preserve">This was mostly due to our board having few documentation </w:t>
-      </w:r>
-      <w:r>
-        <w:rPr>
-          <w:rFonts w:ascii="Times New Roman" w:hAnsi="Times New Roman" w:cs="Times New Roman"/>
-          <w:sz w:val="24"/>
-          <w:szCs w:val="24"/>
-        </w:rPr>
-        <w:t xml:space="preserve">to help the user from using it. </w:t>
-      </w:r>
-      <w:r>
-        <w:rPr>
-          <w:rFonts w:ascii="Times New Roman" w:hAnsi="Times New Roman" w:cs="Times New Roman"/>
-          <w:sz w:val="24"/>
-          <w:szCs w:val="24"/>
-        </w:rPr>
-        <w:t xml:space="preserve">The website from our board’s creators was poorly managed; It included </w:t>
-      </w:r>
-      <w:r>
-        <w:rPr>
-          <w:rFonts w:ascii="Times New Roman" w:hAnsi="Times New Roman" w:cs="Times New Roman"/>
-          <w:sz w:val="24"/>
-          <w:szCs w:val="24"/>
-        </w:rPr>
-        <w:t xml:space="preserve">broken links, outdated tutorials/guides, inactive forums with scarce support, among other things. </w:t>
-      </w:r>
-      <w:r>
-        <w:rPr>
-          <w:rFonts w:ascii="Times New Roman" w:hAnsi="Times New Roman" w:cs="Times New Roman"/>
-          <w:sz w:val="24"/>
-          <w:szCs w:val="24"/>
-        </w:rPr>
-        <w:t xml:space="preserve">Us opting to use an alternative board led to us conducting heavy research for functions and libraries used by our board, which took a majority of the time used on this project. </w:t>
-      </w:r>
-      <w:r>
-        <w:rPr>
-          <w:rFonts w:ascii="Times New Roman" w:hAnsi="Times New Roman" w:cs="Times New Roman"/>
-          <w:sz w:val="24"/>
-          <w:szCs w:val="24"/>
-        </w:rPr>
-        <w:t xml:space="preserve">We essentially had to view scarce documentation on various libraries, and tested most of them until they contained functions that would work with our project/board. </w:t>
-      </w:r>
-    </w:p>
-    <w:p>
-      <w:pPr>
-        <w:spacing w:line="480" w:lineRule="auto"/>
-        <w:rPr>
-          <w:rFonts w:ascii="Times New Roman" w:hAnsi="Times New Roman" w:cs="Times New Roman"/>
-          <w:sz w:val="24"/>
-          <w:szCs w:val="24"/>
-        </w:rPr>
-      </w:pPr>
-      <w:r>
-        <w:rPr>
-          <w:rFonts w:ascii="Times New Roman" w:hAnsi="Times New Roman" w:cs="Times New Roman"/>
-          <w:sz w:val="24"/>
-          <w:szCs w:val="24"/>
-        </w:rPr>
-        <w:tab/>
-        <w:t>Overall, this group project proved being a very informative as well as entertaining project that allowed for us to learn about the basics of hardware development…</w:t>
+        <w:t xml:space="preserve">The board we used was the culprit of the many tedious issues we faced when constructing this project. Some of its specs were manageable to work with, however, some of its limitations would just be tedious to work with. For example, the board only supports USB 2.0 Type A, when USB 3.0 would allow us to use the keyboard we had. This led to us spending some time looking for a compatible USB 2.0 keyboard that could be used. Another spec issue was that we could not use 5W, as it would lead to the operating system crashing. The lack of power forced us to increase its wattage to 10W to make it work. The most frustrating and difficult problem that we’d eventually overcome would be learning the libraries and functions that would be required to use our board. This was mostly due to our board having little documentation to help the user from using it. The website from our board’s creators was poorly managed; It included broken links, outdated tutorials/guides, and inactive forums with scarce support, among other things. Our opting to use an alternative board led to us conducting heavy research for functions and libraries used by our board, which took the majority of the time used on this project. We essentially had to view scarce documentation on various libraries and tested most of them until they contained functions that would work with our project/board. </w:t>
+      </w:r>
+    </w:p>
+    <w:p>
+      <w:pPr>
+        <w:spacing w:line="480" w:lineRule="auto"/>
+        <w:rPr>
+          <w:rFonts w:ascii="Times New Roman" w:hAnsi="Times New Roman" w:cs="Times New Roman"/>
+          <w:sz w:val="24"/>
+          <w:szCs w:val="24"/>
+        </w:rPr>
+      </w:pPr>
+      <w:r>
+        <w:rPr>
+          <w:rFonts w:ascii="Times New Roman" w:hAnsi="Times New Roman" w:cs="Times New Roman"/>
+          <w:sz w:val="24"/>
+          <w:szCs w:val="24"/>
+        </w:rPr>
+        <w:t xml:space="preserve">           Overall, this group project proved to be a very informative as well as an entertaining project that allowed us to learn about the basics of hardware development. Since all of us lacked any sort of experience with Raspberry Pi development, it was very difficult for us to learn from scratch and complete this project. Fortunately, after learning the hard way about hardware-oriented projects, we all mutually agreed that it would now be easier to develop more projects and even attempt learning more with a bit more complex project. Our initial thoughts were that </w:t>
+      </w:r>
+      <w:r>
+        <w:rPr>
+          <w:rFonts w:ascii="Times New Roman" w:hAnsi="Times New Roman" w:cs="Times New Roman"/>
+          <w:sz w:val="24"/>
+          <w:szCs w:val="24"/>
+        </w:rPr>
+        <w:lastRenderedPageBreak/>
+        <w:t>hardware projects such as this one would not be too difficult to construct. It is probably safe to say we were a bit humbled by this project.</w:t>
       </w:r>
     </w:p>
     <w:sectPr>

</xml_diff>